<commit_message>
Criando o bory da page
</commit_message>
<xml_diff>
--- a/Graziella Rios de Menezes Fernandes.docx
+++ b/Graziella Rios de Menezes Fernandes.docx
@@ -41,7 +41,6 @@
     <w:p/>
     <w:p/>
     <w:p>
-      <w:bookmarkStart w:id="0" w:name="_GoBack"/>
       <w:r>
         <w:t>Médico: **Dr</w:t>
       </w:r>
@@ -186,6 +185,10 @@
     </w:p>
     <w:p/>
     <w:p>
+      <w:bookmarkStart w:id="0" w:name="_GoBack"/>
+      <w:bookmarkEnd w:id="0"/>
+    </w:p>
+    <w:p>
       <w:r>
         <w:t xml:space="preserve">* </w:t>
       </w:r>
@@ -203,10 +206,7 @@
       </w:r>
       <w:proofErr w:type="gramEnd"/>
       <w:r>
-        <w:t xml:space="preserve">: </w:t>
-      </w:r>
-      <w:r>
-        <w:t>58fc914b</w:t>
+        <w:t>: 58fc914b</w:t>
       </w:r>
     </w:p>
     <w:p/>
@@ -230,7 +230,6 @@
         <w:t xml:space="preserve">: </w:t>
       </w:r>
     </w:p>
-    <w:bookmarkEnd w:id="0"/>
     <w:p/>
     <w:p>
       <w:r>

</xml_diff>